<commit_message>
Done with visualizations. split tasks evenly
</commit_message>
<xml_diff>
--- a/docs/MALARIA IN AFRICA DATA SCIENCE PROJECT.docx
+++ b/docs/MALARIA IN AFRICA DATA SCIENCE PROJECT.docx
@@ -70,17 +70,43 @@
         <w:rPr>
           <w:lang w:val="en-US"/>
         </w:rPr>
-        <w:t>The “Malaria in Africa” da</w:t>
-      </w:r>
-      <w:r>
-        <w:rPr>
-          <w:lang w:val="en-US"/>
-        </w:rPr>
-        <w:t>taset provides a wealth of information related to malaria incidence and various factors influencing its spread in African countries. This documentation presents a comprehensive data science project that aims to analyze and understand the patterns, trends and potential factors impacting malaria prevalence in the African region.</w:t>
-      </w:r>
-    </w:p>
-    <w:p>
-      <w:pPr>
+        <w:t>Malaria, a deadly vector-borne disease caused by Plasmodium parasites, remains a significant public health concern in many regions across the world. Among these regions, Africa bears the heaviest burden, with a disproportionate share of the global malaria cases and deaths.</w:t>
+      </w:r>
+    </w:p>
+    <w:p>
+      <w:pPr>
+        <w:pStyle w:val="ListParagraph"/>
+        <w:ind w:left="1440"/>
+        <w:rPr>
+          <w:lang w:val="en-US"/>
+        </w:rPr>
+      </w:pPr>
+      <w:r>
+        <w:rPr>
+          <w:lang w:val="en-US"/>
+        </w:rPr>
+        <w:t xml:space="preserve">Efforts to combat malaria in Africa encompass a range of strategies, from vector control (using insecticide treated bed nets) to preventative treatments for high-risk groups (Intermittent Preventative treatment for pregnant women). </w:t>
+      </w:r>
+    </w:p>
+    <w:p>
+      <w:pPr>
+        <w:pStyle w:val="ListParagraph"/>
+        <w:ind w:left="1440"/>
+        <w:rPr>
+          <w:lang w:val="en-US"/>
+        </w:rPr>
+      </w:pPr>
+      <w:r>
+        <w:rPr>
+          <w:lang w:val="en-US"/>
+        </w:rPr>
+        <w:t>In this project, we delve into the multifaceted issue of malaria in Africa, exploring its epidemiology, prevention strategies, and ongoing efforts to combat this pervasive threat.</w:t>
+      </w:r>
+    </w:p>
+    <w:p>
+      <w:pPr>
+        <w:pStyle w:val="ListParagraph"/>
+        <w:ind w:left="1440"/>
         <w:rPr>
           <w:lang w:val="en-US"/>
         </w:rPr>
@@ -578,14 +604,14 @@
         <w:rPr>
           <w:lang w:val="en-US"/>
         </w:rPr>
-        <w:t xml:space="preserve"> using basic water services as well as using safely managed water services. Basic drinking water services is defined as drinking water from and improved source, provided collection time is not more than 30 </w:t>
+        <w:t xml:space="preserve"> using basic water services as well </w:t>
       </w:r>
       <w:r>
         <w:rPr>
           <w:lang w:val="en-US"/>
         </w:rPr>
         <w:lastRenderedPageBreak/>
-        <w:t>minutes for a round trip. Improved water sources include piped water, boreholes, protected dug wells, protected springs, and packaged or delivered water.</w:t>
+        <w:t>as using safely managed water services. Basic drinking water services is defined as drinking water from and improved source, provided collection time is not more than 30 minutes for a round trip. Improved water sources include piped water, boreholes, protected dug wells, protected springs, and packaged or delivered water.</w:t>
       </w:r>
     </w:p>
     <w:p>
@@ -1077,6 +1103,7 @@
         <w:rPr>
           <w:lang w:val="en-US"/>
         </w:rPr>
+        <w:lastRenderedPageBreak/>
         <w:t>Compare the burden of malaria across different African countries, helping prioritize regions for preventative measures and healthcare infrastructure.</w:t>
       </w:r>
     </w:p>
@@ -1095,414 +1122,480 @@
         <w:rPr>
           <w:lang w:val="en-US"/>
         </w:rPr>
+        <w:t xml:space="preserve">Highlight countries with a high number of reported cases, indicating areas requiring immediate attention </w:t>
+      </w:r>
+    </w:p>
+    <w:p>
+      <w:pPr>
+        <w:pStyle w:val="ListParagraph"/>
+        <w:numPr>
+          <w:ilvl w:val="0"/>
+          <w:numId w:val="5"/>
+        </w:numPr>
+        <w:rPr>
+          <w:lang w:val="en-US"/>
+        </w:rPr>
+      </w:pPr>
+      <w:r>
+        <w:rPr>
+          <w:lang w:val="en-US"/>
+        </w:rPr>
+        <w:t>Assess the effectiveness of malaria prevention campaigns and programs promoting bed net usage among children under 5.</w:t>
+      </w:r>
+    </w:p>
+    <w:p>
+      <w:pPr>
+        <w:pStyle w:val="ListParagraph"/>
+        <w:numPr>
+          <w:ilvl w:val="0"/>
+          <w:numId w:val="5"/>
+        </w:numPr>
+        <w:rPr>
+          <w:lang w:val="en-US"/>
+        </w:rPr>
+      </w:pPr>
+      <w:r>
+        <w:rPr>
+          <w:lang w:val="en-US"/>
+        </w:rPr>
+        <w:t>Identify countries with low bed net coverage, targeting them for interventions to increase usage and reduce malaria transmission.</w:t>
+      </w:r>
+    </w:p>
+    <w:p>
+      <w:pPr>
+        <w:pStyle w:val="ListParagraph"/>
+        <w:numPr>
+          <w:ilvl w:val="0"/>
+          <w:numId w:val="5"/>
+        </w:numPr>
+        <w:rPr>
+          <w:lang w:val="en-US"/>
+        </w:rPr>
+      </w:pPr>
+      <w:r>
+        <w:rPr>
+          <w:lang w:val="en-US"/>
+        </w:rPr>
+        <w:t>Investigate the impact of Insecticide-treated bed net usage in children under-5, on the percentages of children under-5 with fever receiving antimalarial drugs.</w:t>
+      </w:r>
+    </w:p>
+    <w:p>
+      <w:pPr>
+        <w:pStyle w:val="ListParagraph"/>
+        <w:numPr>
+          <w:ilvl w:val="0"/>
+          <w:numId w:val="5"/>
+        </w:numPr>
+        <w:rPr>
+          <w:lang w:val="en-US"/>
+        </w:rPr>
+      </w:pPr>
+      <w:r>
+        <w:rPr>
+          <w:lang w:val="en-US"/>
+        </w:rPr>
+        <w:t>Identify regions with low rates of antimalarial drug administration, indicating potential gaps in healthcare services.</w:t>
+      </w:r>
+    </w:p>
+    <w:p>
+      <w:pPr>
+        <w:pStyle w:val="ListParagraph"/>
+        <w:numPr>
+          <w:ilvl w:val="0"/>
+          <w:numId w:val="5"/>
+        </w:numPr>
+        <w:rPr>
+          <w:lang w:val="en-US"/>
+        </w:rPr>
+      </w:pPr>
+      <w:r>
+        <w:rPr>
+          <w:lang w:val="en-US"/>
+        </w:rPr>
+        <w:t>Examine the coverage and implementation of Intermittent preventative treatment (IPT) for pregnant women, crucial for preventing malaria-related complications during pregnancy.</w:t>
+      </w:r>
+    </w:p>
+    <w:p>
+      <w:pPr>
+        <w:pStyle w:val="ListParagraph"/>
+        <w:numPr>
+          <w:ilvl w:val="0"/>
+          <w:numId w:val="5"/>
+        </w:numPr>
+        <w:rPr>
+          <w:lang w:val="en-US"/>
+        </w:rPr>
+      </w:pPr>
+      <w:r>
+        <w:rPr>
+          <w:lang w:val="en-US"/>
+        </w:rPr>
+        <w:t>Identify regions with lower IPT coverage, requiring targeted efforts to improve maternal and child health outcomes.</w:t>
+      </w:r>
+    </w:p>
+    <w:p>
+      <w:pPr>
+        <w:pStyle w:val="ListParagraph"/>
+        <w:numPr>
+          <w:ilvl w:val="0"/>
+          <w:numId w:val="5"/>
+        </w:numPr>
+        <w:rPr>
+          <w:lang w:val="en-US"/>
+        </w:rPr>
+      </w:pPr>
+      <w:r>
+        <w:rPr>
+          <w:lang w:val="en-US"/>
+        </w:rPr>
+        <w:t>Understand the distribution of malaria incidence levels across African countries, identifying patterns and potential outliers.</w:t>
+      </w:r>
+    </w:p>
+    <w:p>
+      <w:pPr>
+        <w:pStyle w:val="ListParagraph"/>
+        <w:numPr>
+          <w:ilvl w:val="0"/>
+          <w:numId w:val="5"/>
+        </w:numPr>
+        <w:rPr>
+          <w:lang w:val="en-US"/>
+        </w:rPr>
+      </w:pPr>
+      <w:r>
+        <w:rPr>
+          <w:lang w:val="en-US"/>
+        </w:rPr>
+        <w:t xml:space="preserve">Determine the key factors contributing to the high number of </w:t>
+      </w:r>
+      <w:r>
+        <w:rPr>
+          <w:lang w:val="en-US"/>
+        </w:rPr>
+        <w:t>incidences in the country with the highest incidences.</w:t>
+      </w:r>
+    </w:p>
+    <w:p>
+      <w:pPr>
+        <w:pStyle w:val="ListParagraph"/>
+        <w:numPr>
+          <w:ilvl w:val="0"/>
+          <w:numId w:val="5"/>
+        </w:numPr>
+        <w:rPr>
+          <w:lang w:val="en-US"/>
+        </w:rPr>
+      </w:pPr>
+      <w:r>
+        <w:rPr>
+          <w:lang w:val="en-US"/>
+        </w:rPr>
+        <w:t>Evaluate the effectiveness of the existing malaria control and prevention interventions in the country with the highest incidences.</w:t>
+      </w:r>
+    </w:p>
+    <w:p>
+      <w:pPr>
+        <w:pStyle w:val="ListParagraph"/>
+        <w:numPr>
+          <w:ilvl w:val="0"/>
+          <w:numId w:val="5"/>
+        </w:numPr>
+        <w:rPr>
+          <w:lang w:val="en-US"/>
+        </w:rPr>
+      </w:pPr>
+      <w:r>
+        <w:rPr>
+          <w:lang w:val="en-US"/>
+        </w:rPr>
+        <w:t>Investigate the prevalence of drug resistant malaria strains in the country with the highest incidences.</w:t>
+      </w:r>
+    </w:p>
+    <w:p>
+      <w:pPr>
+        <w:pStyle w:val="ListParagraph"/>
+        <w:numPr>
+          <w:ilvl w:val="0"/>
+          <w:numId w:val="5"/>
+        </w:numPr>
+        <w:rPr>
+          <w:lang w:val="en-US"/>
+        </w:rPr>
+      </w:pPr>
+      <w:r>
+        <w:rPr>
+          <w:lang w:val="en-US"/>
+        </w:rPr>
+        <w:t>Assess the level of insecticide resistance among malaria vectors in the country with the highest incidences.</w:t>
+      </w:r>
+    </w:p>
+    <w:p>
+      <w:pPr>
+        <w:pStyle w:val="ListParagraph"/>
+        <w:numPr>
+          <w:ilvl w:val="0"/>
+          <w:numId w:val="5"/>
+        </w:numPr>
+        <w:rPr>
+          <w:lang w:val="en-US"/>
+        </w:rPr>
+      </w:pPr>
+      <w:r>
+        <w:rPr>
+          <w:lang w:val="en-US"/>
+        </w:rPr>
+        <w:t>Examine the capacity of the health care system</w:t>
+      </w:r>
+      <w:r>
+        <w:rPr>
+          <w:lang w:val="en-US"/>
+        </w:rPr>
+        <w:t>s</w:t>
+      </w:r>
+      <w:r>
+        <w:rPr>
+          <w:lang w:val="en-US"/>
+        </w:rPr>
+        <w:t xml:space="preserve"> in the country with the highest incidence.</w:t>
+      </w:r>
+    </w:p>
+    <w:p>
+      <w:pPr>
+        <w:pStyle w:val="ListParagraph"/>
+        <w:numPr>
+          <w:ilvl w:val="0"/>
+          <w:numId w:val="5"/>
+        </w:numPr>
+        <w:rPr>
+          <w:lang w:val="en-US"/>
+        </w:rPr>
+      </w:pPr>
+      <w:r>
+        <w:rPr>
+          <w:lang w:val="en-US"/>
+        </w:rPr>
+        <w:t xml:space="preserve">Analyze trends in malaria incidence over time in the country with the highest incidence to assess the progress of malaria control efforts </w:t>
+      </w:r>
+    </w:p>
+    <w:p>
+      <w:pPr>
+        <w:pStyle w:val="ListParagraph"/>
+        <w:numPr>
+          <w:ilvl w:val="0"/>
+          <w:numId w:val="5"/>
+        </w:numPr>
+        <w:rPr>
+          <w:lang w:val="en-US"/>
+        </w:rPr>
+      </w:pPr>
+      <w:r>
+        <w:rPr>
+          <w:lang w:val="en-US"/>
+        </w:rPr>
+        <w:t>Explore key factors that have contributed to the low malaria incidences in countries with the lowest incidences.</w:t>
+      </w:r>
+    </w:p>
+    <w:p>
+      <w:pPr>
+        <w:pStyle w:val="ListParagraph"/>
+        <w:numPr>
+          <w:ilvl w:val="0"/>
+          <w:numId w:val="5"/>
+        </w:numPr>
+        <w:rPr>
+          <w:lang w:val="en-US"/>
+        </w:rPr>
+      </w:pPr>
+      <w:r>
+        <w:rPr>
+          <w:lang w:val="en-US"/>
+        </w:rPr>
+        <w:t>Assessing the impact of geographical location on Malaria Incidence.</w:t>
+      </w:r>
+    </w:p>
+    <w:p>
+      <w:pPr>
+        <w:pStyle w:val="ListParagraph"/>
+        <w:numPr>
+          <w:ilvl w:val="0"/>
+          <w:numId w:val="5"/>
+        </w:numPr>
+        <w:rPr>
+          <w:lang w:val="en-US"/>
+        </w:rPr>
+      </w:pPr>
+      <w:r>
+        <w:rPr>
+          <w:lang w:val="en-US"/>
+        </w:rPr>
+        <w:t>Understanding the relationship between population distribution and malaria incidence.</w:t>
+      </w:r>
+    </w:p>
+    <w:p>
+      <w:pPr>
+        <w:pStyle w:val="ListParagraph"/>
+        <w:numPr>
+          <w:ilvl w:val="0"/>
+          <w:numId w:val="5"/>
+        </w:numPr>
+        <w:rPr>
+          <w:lang w:val="en-US"/>
+        </w:rPr>
+      </w:pPr>
+      <w:r>
+        <w:rPr>
+          <w:lang w:val="en-US"/>
+        </w:rPr>
+        <w:t>Identify any significant correlations between different numeric variables related to malaria</w:t>
+      </w:r>
+    </w:p>
+    <w:p>
+      <w:pPr>
+        <w:pStyle w:val="ListParagraph"/>
+        <w:numPr>
+          <w:ilvl w:val="0"/>
+          <w:numId w:val="5"/>
+        </w:numPr>
+        <w:rPr>
+          <w:lang w:val="en-US"/>
+        </w:rPr>
+      </w:pPr>
+      <w:r>
+        <w:rPr>
+          <w:lang w:val="en-US"/>
+        </w:rPr>
+        <w:t>Provide a visual representation of the malaria burden across African countries, highlighting malaria hotspots.</w:t>
+      </w:r>
+    </w:p>
+    <w:p>
+      <w:pPr>
+        <w:pStyle w:val="ListParagraph"/>
+        <w:numPr>
+          <w:ilvl w:val="0"/>
+          <w:numId w:val="5"/>
+        </w:numPr>
+        <w:rPr>
+          <w:lang w:val="en-US"/>
+        </w:rPr>
+      </w:pPr>
+      <w:r>
+        <w:rPr>
+          <w:lang w:val="en-US"/>
+        </w:rPr>
+        <w:t>Analyze how access to basic sanitation and drinking water services influences malaria incidence.</w:t>
+      </w:r>
+    </w:p>
+    <w:p>
+      <w:pPr>
+        <w:pStyle w:val="ListParagraph"/>
+        <w:numPr>
+          <w:ilvl w:val="0"/>
+          <w:numId w:val="5"/>
+        </w:numPr>
+        <w:rPr>
+          <w:lang w:val="en-US"/>
+        </w:rPr>
+      </w:pPr>
+      <w:r>
+        <w:rPr>
+          <w:lang w:val="en-US"/>
+        </w:rPr>
+        <w:t>Evaluate the availability of basic sanitation and drinking water services in the country with the highest incidences.</w:t>
+      </w:r>
+    </w:p>
+    <w:p>
+      <w:pPr>
+        <w:pStyle w:val="ListParagraph"/>
+        <w:numPr>
+          <w:ilvl w:val="0"/>
+          <w:numId w:val="5"/>
+        </w:numPr>
+        <w:rPr>
+          <w:lang w:val="en-US"/>
+        </w:rPr>
+      </w:pPr>
+      <w:r>
+        <w:rPr>
+          <w:lang w:val="en-US"/>
+        </w:rPr>
+        <w:t>Assess healthcare infrastructure.</w:t>
+      </w:r>
+    </w:p>
+    <w:p>
+      <w:pPr>
+        <w:pStyle w:val="ListParagraph"/>
+        <w:ind w:left="2160"/>
+        <w:rPr>
+          <w:lang w:val="en-US"/>
+        </w:rPr>
+      </w:pPr>
+    </w:p>
+    <w:p>
+      <w:pPr>
+        <w:pStyle w:val="ListParagraph"/>
+        <w:numPr>
+          <w:ilvl w:val="0"/>
+          <w:numId w:val="2"/>
+        </w:numPr>
+        <w:rPr>
+          <w:b/>
+          <w:bCs/>
+          <w:lang w:val="en-US"/>
+        </w:rPr>
+      </w:pPr>
+      <w:r>
+        <w:rPr>
+          <w:b/>
+          <w:bCs/>
+          <w:lang w:val="en-US"/>
+        </w:rPr>
+        <w:t>Methodology</w:t>
+      </w:r>
+    </w:p>
+    <w:p>
+      <w:pPr>
+        <w:pStyle w:val="ListParagraph"/>
+        <w:numPr>
+          <w:ilvl w:val="0"/>
+          <w:numId w:val="2"/>
+        </w:numPr>
+        <w:rPr>
+          <w:b/>
+          <w:bCs/>
+          <w:lang w:val="en-US"/>
+        </w:rPr>
+      </w:pPr>
+      <w:r>
+        <w:rPr>
+          <w:b/>
+          <w:bCs/>
+          <w:lang w:val="en-US"/>
+        </w:rPr>
+        <w:t>Results</w:t>
+      </w:r>
+    </w:p>
+    <w:p>
+      <w:pPr>
+        <w:pStyle w:val="ListParagraph"/>
+        <w:numPr>
+          <w:ilvl w:val="0"/>
+          <w:numId w:val="2"/>
+        </w:numPr>
+        <w:rPr>
+          <w:b/>
+          <w:bCs/>
+          <w:lang w:val="en-US"/>
+        </w:rPr>
+      </w:pPr>
+      <w:r>
+        <w:rPr>
+          <w:b/>
+          <w:bCs/>
+          <w:lang w:val="en-US"/>
+        </w:rPr>
         <w:lastRenderedPageBreak/>
-        <w:t xml:space="preserve">Highlight countries with a high number of reported cases, indicating areas requiring immediate attention </w:t>
-      </w:r>
-    </w:p>
-    <w:p>
-      <w:pPr>
-        <w:pStyle w:val="ListParagraph"/>
-        <w:numPr>
-          <w:ilvl w:val="0"/>
-          <w:numId w:val="5"/>
-        </w:numPr>
-        <w:rPr>
-          <w:lang w:val="en-US"/>
-        </w:rPr>
-      </w:pPr>
-      <w:r>
-        <w:rPr>
-          <w:lang w:val="en-US"/>
-        </w:rPr>
-        <w:t>Assess the effectiveness of malaria prevention campaigns and programs promoting bed net usage among children under 5.</w:t>
-      </w:r>
-    </w:p>
-    <w:p>
-      <w:pPr>
-        <w:pStyle w:val="ListParagraph"/>
-        <w:numPr>
-          <w:ilvl w:val="0"/>
-          <w:numId w:val="5"/>
-        </w:numPr>
-        <w:rPr>
-          <w:lang w:val="en-US"/>
-        </w:rPr>
-      </w:pPr>
-      <w:r>
-        <w:rPr>
-          <w:lang w:val="en-US"/>
-        </w:rPr>
-        <w:t>Identify countries with low bed net coverage, targeting them for interventions to increase usage and reduce malaria transmission.</w:t>
-      </w:r>
-    </w:p>
-    <w:p>
-      <w:pPr>
-        <w:pStyle w:val="ListParagraph"/>
-        <w:numPr>
-          <w:ilvl w:val="0"/>
-          <w:numId w:val="5"/>
-        </w:numPr>
-        <w:rPr>
-          <w:lang w:val="en-US"/>
-        </w:rPr>
-      </w:pPr>
-      <w:r>
-        <w:rPr>
-          <w:lang w:val="en-US"/>
-        </w:rPr>
-        <w:t>Investigate the impact of Insecticide-treated bed net usage in children under-5, on the percentages of children under-5 with fever receiving antimalarial drugs.</w:t>
-      </w:r>
-    </w:p>
-    <w:p>
-      <w:pPr>
-        <w:pStyle w:val="ListParagraph"/>
-        <w:numPr>
-          <w:ilvl w:val="0"/>
-          <w:numId w:val="5"/>
-        </w:numPr>
-        <w:rPr>
-          <w:lang w:val="en-US"/>
-        </w:rPr>
-      </w:pPr>
-      <w:r>
-        <w:rPr>
-          <w:lang w:val="en-US"/>
-        </w:rPr>
-        <w:t>Identify regions with low rates of antimalarial drug administration, indicating potential gaps in healthcare services.</w:t>
-      </w:r>
-    </w:p>
-    <w:p>
-      <w:pPr>
-        <w:pStyle w:val="ListParagraph"/>
-        <w:numPr>
-          <w:ilvl w:val="0"/>
-          <w:numId w:val="5"/>
-        </w:numPr>
-        <w:rPr>
-          <w:lang w:val="en-US"/>
-        </w:rPr>
-      </w:pPr>
-      <w:r>
-        <w:rPr>
-          <w:lang w:val="en-US"/>
-        </w:rPr>
-        <w:t>Examine the coverage and implementation of Intermittent preventative treatment (IPT) for pregnant women, crucial for preventing malaria-related complications during pregnancy.</w:t>
-      </w:r>
-    </w:p>
-    <w:p>
-      <w:pPr>
-        <w:pStyle w:val="ListParagraph"/>
-        <w:numPr>
-          <w:ilvl w:val="0"/>
-          <w:numId w:val="5"/>
-        </w:numPr>
-        <w:rPr>
-          <w:lang w:val="en-US"/>
-        </w:rPr>
-      </w:pPr>
-      <w:r>
-        <w:rPr>
-          <w:lang w:val="en-US"/>
-        </w:rPr>
-        <w:t>Identify regions with lower IPT coverage, requiring targeted efforts to improve maternal and child health outcomes.</w:t>
-      </w:r>
-    </w:p>
-    <w:p>
-      <w:pPr>
-        <w:pStyle w:val="ListParagraph"/>
-        <w:numPr>
-          <w:ilvl w:val="0"/>
-          <w:numId w:val="5"/>
-        </w:numPr>
-        <w:rPr>
-          <w:lang w:val="en-US"/>
-        </w:rPr>
-      </w:pPr>
-      <w:r>
-        <w:rPr>
-          <w:lang w:val="en-US"/>
-        </w:rPr>
-        <w:t>Understand the distribution of malaria incidence levels across African countries, identifying patterns and potential outliers.</w:t>
-      </w:r>
-    </w:p>
-    <w:p>
-      <w:pPr>
-        <w:pStyle w:val="ListParagraph"/>
-        <w:numPr>
-          <w:ilvl w:val="0"/>
-          <w:numId w:val="5"/>
-        </w:numPr>
-        <w:rPr>
-          <w:lang w:val="en-US"/>
-        </w:rPr>
-      </w:pPr>
-      <w:r>
-        <w:rPr>
-          <w:lang w:val="en-US"/>
-        </w:rPr>
-        <w:t xml:space="preserve">Determine the key factors contributing to the high number of </w:t>
-      </w:r>
-      <w:r>
-        <w:rPr>
-          <w:lang w:val="en-US"/>
-        </w:rPr>
-        <w:t>incidences in the country with the highest incidences.</w:t>
-      </w:r>
-    </w:p>
-    <w:p>
-      <w:pPr>
-        <w:pStyle w:val="ListParagraph"/>
-        <w:numPr>
-          <w:ilvl w:val="0"/>
-          <w:numId w:val="5"/>
-        </w:numPr>
-        <w:rPr>
-          <w:lang w:val="en-US"/>
-        </w:rPr>
-      </w:pPr>
-      <w:r>
-        <w:rPr>
-          <w:lang w:val="en-US"/>
-        </w:rPr>
-        <w:t>Evaluate the effectiveness of the existing malaria control and prevention interventions in the country with the highest incidences.</w:t>
-      </w:r>
-    </w:p>
-    <w:p>
-      <w:pPr>
-        <w:pStyle w:val="ListParagraph"/>
-        <w:numPr>
-          <w:ilvl w:val="0"/>
-          <w:numId w:val="5"/>
-        </w:numPr>
-        <w:rPr>
-          <w:lang w:val="en-US"/>
-        </w:rPr>
-      </w:pPr>
-      <w:r>
-        <w:rPr>
-          <w:lang w:val="en-US"/>
-        </w:rPr>
-        <w:t>Investigate the prevalence of drug resistant malaria strains in the country with the highest incidences.</w:t>
-      </w:r>
-    </w:p>
-    <w:p>
-      <w:pPr>
-        <w:pStyle w:val="ListParagraph"/>
-        <w:numPr>
-          <w:ilvl w:val="0"/>
-          <w:numId w:val="5"/>
-        </w:numPr>
-        <w:rPr>
-          <w:lang w:val="en-US"/>
-        </w:rPr>
-      </w:pPr>
-      <w:r>
-        <w:rPr>
-          <w:lang w:val="en-US"/>
-        </w:rPr>
-        <w:t>Assess the level of insecticide resistance among malaria vectors in the country with the highest incidences.</w:t>
-      </w:r>
-    </w:p>
-    <w:p>
-      <w:pPr>
-        <w:pStyle w:val="ListParagraph"/>
-        <w:numPr>
-          <w:ilvl w:val="0"/>
-          <w:numId w:val="5"/>
-        </w:numPr>
-        <w:rPr>
-          <w:lang w:val="en-US"/>
-        </w:rPr>
-      </w:pPr>
-      <w:r>
-        <w:rPr>
-          <w:lang w:val="en-US"/>
-        </w:rPr>
-        <w:t>Examine the capacity of the health care system</w:t>
-      </w:r>
-      <w:r>
-        <w:rPr>
-          <w:lang w:val="en-US"/>
-        </w:rPr>
-        <w:t>s</w:t>
-      </w:r>
-      <w:r>
-        <w:rPr>
-          <w:lang w:val="en-US"/>
-        </w:rPr>
-        <w:t xml:space="preserve"> in the country with the highest incidence.</w:t>
-      </w:r>
-    </w:p>
-    <w:p>
-      <w:pPr>
-        <w:pStyle w:val="ListParagraph"/>
-        <w:numPr>
-          <w:ilvl w:val="0"/>
-          <w:numId w:val="5"/>
-        </w:numPr>
-        <w:rPr>
-          <w:lang w:val="en-US"/>
-        </w:rPr>
-      </w:pPr>
-      <w:r>
-        <w:rPr>
-          <w:lang w:val="en-US"/>
-        </w:rPr>
-        <w:t xml:space="preserve">Analyze trends in malaria incidence over time in the country with the highest incidence to assess the progress of malaria control efforts </w:t>
-      </w:r>
-    </w:p>
-    <w:p>
-      <w:pPr>
-        <w:pStyle w:val="ListParagraph"/>
-        <w:numPr>
-          <w:ilvl w:val="0"/>
-          <w:numId w:val="5"/>
-        </w:numPr>
-        <w:rPr>
-          <w:lang w:val="en-US"/>
-        </w:rPr>
-      </w:pPr>
-      <w:r>
-        <w:rPr>
-          <w:lang w:val="en-US"/>
-        </w:rPr>
-        <w:t>Explore key factors that have contributed to the low malaria incidences in countries with the lowest incidences.</w:t>
-      </w:r>
-    </w:p>
-    <w:p>
-      <w:pPr>
-        <w:pStyle w:val="ListParagraph"/>
-        <w:numPr>
-          <w:ilvl w:val="0"/>
-          <w:numId w:val="5"/>
-        </w:numPr>
-        <w:rPr>
-          <w:lang w:val="en-US"/>
-        </w:rPr>
-      </w:pPr>
-      <w:r>
-        <w:rPr>
-          <w:lang w:val="en-US"/>
-        </w:rPr>
-        <w:t>Assessing the impact of geographical location on Malaria Incidence.</w:t>
-      </w:r>
-    </w:p>
-    <w:p>
-      <w:pPr>
-        <w:pStyle w:val="ListParagraph"/>
-        <w:numPr>
-          <w:ilvl w:val="0"/>
-          <w:numId w:val="5"/>
-        </w:numPr>
-        <w:rPr>
-          <w:lang w:val="en-US"/>
-        </w:rPr>
-      </w:pPr>
-      <w:r>
-        <w:rPr>
-          <w:lang w:val="en-US"/>
-        </w:rPr>
-        <w:t>Understanding the relationship between population distribution and malaria incidence.</w:t>
-      </w:r>
-    </w:p>
-    <w:p>
-      <w:pPr>
-        <w:pStyle w:val="ListParagraph"/>
-        <w:numPr>
-          <w:ilvl w:val="0"/>
-          <w:numId w:val="5"/>
-        </w:numPr>
-        <w:rPr>
-          <w:lang w:val="en-US"/>
-        </w:rPr>
-      </w:pPr>
-      <w:r>
-        <w:rPr>
-          <w:lang w:val="en-US"/>
-        </w:rPr>
-        <w:t>Identify any significant correlations between different numeric variables related to malaria</w:t>
-      </w:r>
-    </w:p>
-    <w:p>
-      <w:pPr>
-        <w:pStyle w:val="ListParagraph"/>
-        <w:numPr>
-          <w:ilvl w:val="0"/>
-          <w:numId w:val="5"/>
-        </w:numPr>
-        <w:rPr>
-          <w:lang w:val="en-US"/>
-        </w:rPr>
-      </w:pPr>
-      <w:r>
-        <w:rPr>
-          <w:lang w:val="en-US"/>
-        </w:rPr>
-        <w:t>Provide a visual representation of the malaria burden across African countries, highlighting malaria hotspots.</w:t>
-      </w:r>
-    </w:p>
-    <w:p>
-      <w:pPr>
-        <w:pStyle w:val="ListParagraph"/>
-        <w:numPr>
-          <w:ilvl w:val="0"/>
-          <w:numId w:val="5"/>
-        </w:numPr>
-        <w:rPr>
-          <w:lang w:val="en-US"/>
-        </w:rPr>
-      </w:pPr>
-      <w:r>
-        <w:rPr>
-          <w:lang w:val="en-US"/>
-        </w:rPr>
-        <w:t>Analyze how access to basic sanitation and drinking water services influences malaria incidence.</w:t>
-      </w:r>
-    </w:p>
-    <w:p>
-      <w:pPr>
-        <w:pStyle w:val="ListParagraph"/>
-        <w:numPr>
-          <w:ilvl w:val="0"/>
-          <w:numId w:val="5"/>
-        </w:numPr>
-        <w:rPr>
-          <w:lang w:val="en-US"/>
-        </w:rPr>
-      </w:pPr>
-      <w:r>
-        <w:rPr>
-          <w:lang w:val="en-US"/>
-        </w:rPr>
-        <w:t>Evaluate the availability of basic sanitation and drinking water services in the country with the highest incidences.</w:t>
-      </w:r>
-    </w:p>
-    <w:p>
-      <w:pPr>
-        <w:pStyle w:val="ListParagraph"/>
-        <w:numPr>
-          <w:ilvl w:val="0"/>
-          <w:numId w:val="5"/>
-        </w:numPr>
-        <w:rPr>
-          <w:lang w:val="en-US"/>
-        </w:rPr>
-      </w:pPr>
-      <w:r>
-        <w:rPr>
-          <w:lang w:val="en-US"/>
-        </w:rPr>
-        <w:t>Assess healthcare infrastructure.</w:t>
-      </w:r>
-    </w:p>
-    <w:p>
-      <w:pPr>
-        <w:pStyle w:val="ListParagraph"/>
-        <w:ind w:left="2160"/>
-        <w:rPr>
-          <w:lang w:val="en-US"/>
-        </w:rPr>
-      </w:pPr>
+        <w:t>Discussion</w:t>
+      </w:r>
     </w:p>
     <w:p>
       <w:pPr>
@@ -1523,51 +1616,7 @@
           <w:bCs/>
           <w:lang w:val="en-US"/>
         </w:rPr>
-        <w:t>Results</w:t>
-      </w:r>
-    </w:p>
-    <w:p>
-      <w:pPr>
-        <w:pStyle w:val="ListParagraph"/>
-        <w:numPr>
-          <w:ilvl w:val="0"/>
-          <w:numId w:val="2"/>
-        </w:numPr>
-        <w:rPr>
-          <w:b/>
-          <w:bCs/>
-          <w:lang w:val="en-US"/>
-        </w:rPr>
-      </w:pPr>
-      <w:r>
-        <w:rPr>
-          <w:b/>
-          <w:bCs/>
-          <w:lang w:val="en-US"/>
-        </w:rPr>
-        <w:t>Discussion</w:t>
-      </w:r>
-    </w:p>
-    <w:p>
-      <w:pPr>
-        <w:pStyle w:val="ListParagraph"/>
-        <w:numPr>
-          <w:ilvl w:val="0"/>
-          <w:numId w:val="2"/>
-        </w:numPr>
-        <w:rPr>
-          <w:b/>
-          <w:bCs/>
-          <w:lang w:val="en-US"/>
-        </w:rPr>
-      </w:pPr>
-      <w:r>
-        <w:rPr>
-          <w:b/>
-          <w:bCs/>
-          <w:lang w:val="en-US"/>
-        </w:rPr>
-        <w:t>Conclusion</w:t>
+        <w:t>Conclusion.</w:t>
       </w:r>
     </w:p>
     <w:sectPr>

</xml_diff>